<commit_message>
added services for agenda interface and the models and controllers. (bugged cannot find a fix)
</commit_message>
<xml_diff>
--- a/Documentatie/Technisch_Ontwerp_CCSB.docx
+++ b/Documentatie/Technisch_Ontwerp_CCSB.docx
@@ -181,7 +181,6 @@
                   <w:szCs w:val="52"/>
                 </w:rPr>
               </w:pPr>
-              <w:proofErr w:type="spellStart"/>
               <w:r>
                 <w:rPr>
                   <w:b/>
@@ -192,7 +191,6 @@
                 </w:rPr>
                 <w:t>Inhoudsopgave</w:t>
               </w:r>
-              <w:proofErr w:type="spellEnd"/>
             </w:p>
             <w:p>
               <w:pPr>
@@ -262,7 +260,7 @@
                 </w:rPr>
                 <w:fldChar w:fldCharType="separate"/>
               </w:r>
-              <w:hyperlink w:anchor="_Toc84496730" w:history="1">
+              <w:hyperlink w:anchor="_Toc85201280" w:history="1">
                 <w:r>
                   <w:rPr>
                     <w:rStyle w:val="Hyperlink"/>
@@ -310,7 +308,7 @@
                     <w:noProof/>
                     <w:webHidden/>
                   </w:rPr>
-                  <w:instrText xml:space="preserve"> PAGEREF _Toc84496730 \h </w:instrText>
+                  <w:instrText xml:space="preserve"> PAGEREF _Toc85201280 \h </w:instrText>
                 </w:r>
                 <w:r>
                   <w:rPr>
@@ -356,7 +354,7 @@
                   <w:lang w:val="en-US" w:eastAsia="en-US"/>
                 </w:rPr>
               </w:pPr>
-              <w:hyperlink w:anchor="_Toc84496731" w:history="1">
+              <w:hyperlink w:anchor="_Toc85201281" w:history="1">
                 <w:r>
                   <w:rPr>
                     <w:rStyle w:val="Hyperlink"/>
@@ -404,7 +402,7 @@
                     <w:noProof/>
                     <w:webHidden/>
                   </w:rPr>
-                  <w:instrText xml:space="preserve"> PAGEREF _Toc84496731 \h </w:instrText>
+                  <w:instrText xml:space="preserve"> PAGEREF _Toc85201281 \h </w:instrText>
                 </w:r>
                 <w:r>
                   <w:rPr>
@@ -450,7 +448,7 @@
                   <w:lang w:val="en-US" w:eastAsia="en-US"/>
                 </w:rPr>
               </w:pPr>
-              <w:hyperlink w:anchor="_Toc84496732" w:history="1">
+              <w:hyperlink w:anchor="_Toc85201282" w:history="1">
                 <w:r>
                   <w:rPr>
                     <w:rStyle w:val="Hyperlink"/>
@@ -498,7 +496,7 @@
                     <w:noProof/>
                     <w:webHidden/>
                   </w:rPr>
-                  <w:instrText xml:space="preserve"> PAGEREF _Toc84496732 \h </w:instrText>
+                  <w:instrText xml:space="preserve"> PAGEREF _Toc85201282 \h </w:instrText>
                 </w:r>
                 <w:r>
                   <w:rPr>
@@ -544,7 +542,7 @@
                   <w:lang w:val="en-US" w:eastAsia="en-US"/>
                 </w:rPr>
               </w:pPr>
-              <w:hyperlink w:anchor="_Toc84496733" w:history="1">
+              <w:hyperlink w:anchor="_Toc85201283" w:history="1">
                 <w:r>
                   <w:rPr>
                     <w:rStyle w:val="Hyperlink"/>
@@ -571,7 +569,7 @@
                     <w:bCs/>
                     <w:noProof/>
                   </w:rPr>
-                  <w:t>Functionaliteiten in diagrammen</w:t>
+                  <w:t>Planning</w:t>
                 </w:r>
                 <w:r>
                   <w:rPr>
@@ -592,7 +590,7 @@
                     <w:noProof/>
                     <w:webHidden/>
                   </w:rPr>
-                  <w:instrText xml:space="preserve"> PAGEREF _Toc84496733 \h </w:instrText>
+                  <w:instrText xml:space="preserve"> PAGEREF _Toc85201283 \h </w:instrText>
                 </w:r>
                 <w:r>
                   <w:rPr>
@@ -613,150 +611,6 @@
                     <w:webHidden/>
                   </w:rPr>
                   <w:t>6</w:t>
-                </w:r>
-                <w:r>
-                  <w:rPr>
-                    <w:noProof/>
-                    <w:webHidden/>
-                  </w:rPr>
-                  <w:fldChar w:fldCharType="end"/>
-                </w:r>
-              </w:hyperlink>
-            </w:p>
-            <w:p>
-              <w:pPr>
-                <w:pStyle w:val="TOC2"/>
-                <w:tabs>
-                  <w:tab w:val="right" w:pos="9396"/>
-                </w:tabs>
-                <w:rPr>
-                  <w:rFonts w:asciiTheme="minorHAnsi" w:eastAsiaTheme="minorEastAsia" w:hAnsiTheme="minorHAnsi" w:cstheme="minorBidi"/>
-                  <w:noProof/>
-                  <w:sz w:val="22"/>
-                  <w:szCs w:val="22"/>
-                  <w:lang w:val="en-US" w:eastAsia="en-US"/>
-                </w:rPr>
-              </w:pPr>
-              <w:hyperlink w:anchor="_Toc84496734" w:history="1">
-                <w:r>
-                  <w:rPr>
-                    <w:rStyle w:val="Hyperlink"/>
-                    <w:noProof/>
-                  </w:rPr>
-                  <w:t>Diagram afspraak toevoegen</w:t>
-                </w:r>
-                <w:r>
-                  <w:rPr>
-                    <w:noProof/>
-                    <w:webHidden/>
-                  </w:rPr>
-                  <w:tab/>
-                </w:r>
-                <w:r>
-                  <w:rPr>
-                    <w:noProof/>
-                    <w:webHidden/>
-                  </w:rPr>
-                  <w:fldChar w:fldCharType="begin"/>
-                </w:r>
-                <w:r>
-                  <w:rPr>
-                    <w:noProof/>
-                    <w:webHidden/>
-                  </w:rPr>
-                  <w:instrText xml:space="preserve"> PAGEREF _Toc84496734 \h </w:instrText>
-                </w:r>
-                <w:r>
-                  <w:rPr>
-                    <w:noProof/>
-                    <w:webHidden/>
-                  </w:rPr>
-                </w:r>
-                <w:r>
-                  <w:rPr>
-                    <w:noProof/>
-                    <w:webHidden/>
-                  </w:rPr>
-                  <w:fldChar w:fldCharType="separate"/>
-                </w:r>
-                <w:r>
-                  <w:rPr>
-                    <w:noProof/>
-                    <w:webHidden/>
-                  </w:rPr>
-                  <w:t>6</w:t>
-                </w:r>
-                <w:r>
-                  <w:rPr>
-                    <w:noProof/>
-                    <w:webHidden/>
-                  </w:rPr>
-                  <w:fldChar w:fldCharType="end"/>
-                </w:r>
-              </w:hyperlink>
-            </w:p>
-            <w:p>
-              <w:pPr>
-                <w:pStyle w:val="TOC2"/>
-                <w:tabs>
-                  <w:tab w:val="right" w:pos="9396"/>
-                </w:tabs>
-                <w:rPr>
-                  <w:rFonts w:asciiTheme="minorHAnsi" w:eastAsiaTheme="minorEastAsia" w:hAnsiTheme="minorHAnsi" w:cstheme="minorBidi"/>
-                  <w:noProof/>
-                  <w:sz w:val="22"/>
-                  <w:szCs w:val="22"/>
-                  <w:lang w:val="en-US" w:eastAsia="en-US"/>
-                </w:rPr>
-              </w:pPr>
-              <w:hyperlink w:anchor="_Toc84496735" w:history="1">
-                <w:r>
-                  <w:rPr>
-                    <w:rStyle w:val="Hyperlink"/>
-                    <w:noProof/>
-                  </w:rPr>
-                  <w:t>Diagram afspraak toevoegen</w:t>
-                </w:r>
-                <w:r>
-                  <w:rPr>
-                    <w:noProof/>
-                    <w:webHidden/>
-                  </w:rPr>
-                  <w:tab/>
-                </w:r>
-                <w:r>
-                  <w:rPr>
-                    <w:noProof/>
-                    <w:webHidden/>
-                  </w:rPr>
-                  <w:fldChar w:fldCharType="begin"/>
-                </w:r>
-                <w:r>
-                  <w:rPr>
-                    <w:noProof/>
-                    <w:webHidden/>
-                  </w:rPr>
-                  <w:instrText xml:space="preserve"> PAGEREF _Toc84496735 \h </w:instrText>
-                </w:r>
-                <w:r>
-                  <w:rPr>
-                    <w:noProof/>
-                    <w:webHidden/>
-                  </w:rPr>
-                </w:r>
-                <w:r>
-                  <w:rPr>
-                    <w:noProof/>
-                    <w:webHidden/>
-                  </w:rPr>
-                  <w:fldChar w:fldCharType="separate"/>
-                </w:r>
-                <w:r>
-                  <w:rPr>
-                    <w:noProof/>
-                    <w:webHidden/>
-                  </w:rPr>
-                  <w:t>7</w:t>
                 </w:r>
                 <w:r>
                   <w:rPr>
@@ -782,7 +636,7 @@
                   <w:lang w:val="en-US" w:eastAsia="en-US"/>
                 </w:rPr>
               </w:pPr>
-              <w:hyperlink w:anchor="_Toc84496736" w:history="1">
+              <w:hyperlink w:anchor="_Toc85201284" w:history="1">
                 <w:r>
                   <w:rPr>
                     <w:rStyle w:val="Hyperlink"/>
@@ -809,7 +663,7 @@
                     <w:bCs/>
                     <w:noProof/>
                   </w:rPr>
-                  <w:t>Normaliseren</w:t>
+                  <w:t>Functionaliteiten in diagrammen</w:t>
                 </w:r>
                 <w:r>
                   <w:rPr>
@@ -830,7 +684,7 @@
                     <w:noProof/>
                     <w:webHidden/>
                   </w:rPr>
-                  <w:instrText xml:space="preserve"> PAGEREF _Toc84496736 \h </w:instrText>
+                  <w:instrText xml:space="preserve"> PAGEREF _Toc85201284 \h </w:instrText>
                 </w:r>
                 <w:r>
                   <w:rPr>
@@ -850,7 +704,7 @@
                     <w:noProof/>
                     <w:webHidden/>
                   </w:rPr>
-                  <w:t>8</w:t>
+                  <w:t>7</w:t>
                 </w:r>
                 <w:r>
                   <w:rPr>
@@ -875,13 +729,13 @@
                   <w:lang w:val="en-US" w:eastAsia="en-US"/>
                 </w:rPr>
               </w:pPr>
-              <w:hyperlink w:anchor="_Toc84496737" w:history="1">
+              <w:hyperlink w:anchor="_Toc85201285" w:history="1">
                 <w:r>
                   <w:rPr>
                     <w:rStyle w:val="Hyperlink"/>
                     <w:noProof/>
                   </w:rPr>
-                  <w:t>Normaliseren inlogpagina:</w:t>
+                  <w:t>Diagram afspraak toevoegen</w:t>
                 </w:r>
                 <w:r>
                   <w:rPr>
@@ -902,7 +756,7 @@
                     <w:noProof/>
                     <w:webHidden/>
                   </w:rPr>
-                  <w:instrText xml:space="preserve"> PAGEREF _Toc84496737 \h </w:instrText>
+                  <w:instrText xml:space="preserve"> PAGEREF _Toc85201285 \h </w:instrText>
                 </w:r>
                 <w:r>
                   <w:rPr>
@@ -922,7 +776,7 @@
                     <w:noProof/>
                     <w:webHidden/>
                   </w:rPr>
-                  <w:t>8</w:t>
+                  <w:t>7</w:t>
                 </w:r>
                 <w:r>
                   <w:rPr>
@@ -947,13 +801,13 @@
                   <w:lang w:val="en-US" w:eastAsia="en-US"/>
                 </w:rPr>
               </w:pPr>
-              <w:hyperlink w:anchor="_Toc84496738" w:history="1">
+              <w:hyperlink w:anchor="_Toc85201286" w:history="1">
                 <w:r>
                   <w:rPr>
                     <w:rStyle w:val="Hyperlink"/>
                     <w:noProof/>
                   </w:rPr>
-                  <w:t>Normaliseren agenda:</w:t>
+                  <w:t>Diagram afspraak toevoegen</w:t>
                 </w:r>
                 <w:r>
                   <w:rPr>
@@ -974,7 +828,101 @@
                     <w:noProof/>
                     <w:webHidden/>
                   </w:rPr>
-                  <w:instrText xml:space="preserve"> PAGEREF _Toc84496738 \h </w:instrText>
+                  <w:instrText xml:space="preserve"> PAGEREF _Toc85201286 \h </w:instrText>
+                </w:r>
+                <w:r>
+                  <w:rPr>
+                    <w:noProof/>
+                    <w:webHidden/>
+                  </w:rPr>
+                </w:r>
+                <w:r>
+                  <w:rPr>
+                    <w:noProof/>
+                    <w:webHidden/>
+                  </w:rPr>
+                  <w:fldChar w:fldCharType="separate"/>
+                </w:r>
+                <w:r>
+                  <w:rPr>
+                    <w:noProof/>
+                    <w:webHidden/>
+                  </w:rPr>
+                  <w:t>8</w:t>
+                </w:r>
+                <w:r>
+                  <w:rPr>
+                    <w:noProof/>
+                    <w:webHidden/>
+                  </w:rPr>
+                  <w:fldChar w:fldCharType="end"/>
+                </w:r>
+              </w:hyperlink>
+            </w:p>
+            <w:p>
+              <w:pPr>
+                <w:pStyle w:val="TOC1"/>
+                <w:tabs>
+                  <w:tab w:val="left" w:pos="440"/>
+                  <w:tab w:val="right" w:pos="9396"/>
+                </w:tabs>
+                <w:rPr>
+                  <w:rFonts w:asciiTheme="minorHAnsi" w:eastAsiaTheme="minorEastAsia" w:hAnsiTheme="minorHAnsi" w:cstheme="minorBidi"/>
+                  <w:noProof/>
+                  <w:sz w:val="22"/>
+                  <w:szCs w:val="22"/>
+                  <w:lang w:val="en-US" w:eastAsia="en-US"/>
+                </w:rPr>
+              </w:pPr>
+              <w:hyperlink w:anchor="_Toc85201287" w:history="1">
+                <w:r>
+                  <w:rPr>
+                    <w:rStyle w:val="Hyperlink"/>
+                    <w:b/>
+                    <w:bCs/>
+                    <w:noProof/>
+                  </w:rPr>
+                  <w:t>6.</w:t>
+                </w:r>
+                <w:r>
+                  <w:rPr>
+                    <w:rFonts w:asciiTheme="minorHAnsi" w:eastAsiaTheme="minorEastAsia" w:hAnsiTheme="minorHAnsi" w:cstheme="minorBidi"/>
+                    <w:noProof/>
+                    <w:sz w:val="22"/>
+                    <w:szCs w:val="22"/>
+                    <w:lang w:val="en-US" w:eastAsia="en-US"/>
+                  </w:rPr>
+                  <w:tab/>
+                </w:r>
+                <w:r>
+                  <w:rPr>
+                    <w:rStyle w:val="Hyperlink"/>
+                    <w:b/>
+                    <w:bCs/>
+                    <w:noProof/>
+                  </w:rPr>
+                  <w:t>Normaliseren</w:t>
+                </w:r>
+                <w:r>
+                  <w:rPr>
+                    <w:noProof/>
+                    <w:webHidden/>
+                  </w:rPr>
+                  <w:tab/>
+                </w:r>
+                <w:r>
+                  <w:rPr>
+                    <w:noProof/>
+                    <w:webHidden/>
+                  </w:rPr>
+                  <w:fldChar w:fldCharType="begin"/>
+                </w:r>
+                <w:r>
+                  <w:rPr>
+                    <w:noProof/>
+                    <w:webHidden/>
+                  </w:rPr>
+                  <w:instrText xml:space="preserve"> PAGEREF _Toc85201287 \h </w:instrText>
                 </w:r>
                 <w:r>
                   <w:rPr>
@@ -1019,13 +967,13 @@
                   <w:lang w:val="en-US" w:eastAsia="en-US"/>
                 </w:rPr>
               </w:pPr>
-              <w:hyperlink w:anchor="_Toc84496739" w:history="1">
+              <w:hyperlink w:anchor="_Toc85201288" w:history="1">
                 <w:r>
                   <w:rPr>
                     <w:rStyle w:val="Hyperlink"/>
                     <w:noProof/>
                   </w:rPr>
-                  <w:t>Normaliseren registreren:</w:t>
+                  <w:t>Normaliseren inlogpagina:</w:t>
                 </w:r>
                 <w:r>
                   <w:rPr>
@@ -1046,7 +994,7 @@
                     <w:noProof/>
                     <w:webHidden/>
                   </w:rPr>
-                  <w:instrText xml:space="preserve"> PAGEREF _Toc84496739 \h </w:instrText>
+                  <w:instrText xml:space="preserve"> PAGEREF _Toc85201288 \h </w:instrText>
                 </w:r>
                 <w:r>
                   <w:rPr>
@@ -1066,7 +1014,7 @@
                     <w:noProof/>
                     <w:webHidden/>
                   </w:rPr>
-                  <w:t>10</w:t>
+                  <w:t>9</w:t>
                 </w:r>
                 <w:r>
                   <w:rPr>
@@ -1091,13 +1039,13 @@
                   <w:lang w:val="en-US" w:eastAsia="en-US"/>
                 </w:rPr>
               </w:pPr>
-              <w:hyperlink w:anchor="_Toc84496740" w:history="1">
+              <w:hyperlink w:anchor="_Toc85201289" w:history="1">
                 <w:r>
                   <w:rPr>
                     <w:rStyle w:val="Hyperlink"/>
                     <w:noProof/>
                   </w:rPr>
-                  <w:t>Normaliseren voertuiggegevens:</w:t>
+                  <w:t>Normaliseren agenda:</w:t>
                 </w:r>
                 <w:r>
                   <w:rPr>
@@ -1118,7 +1066,7 @@
                     <w:noProof/>
                     <w:webHidden/>
                   </w:rPr>
-                  <w:instrText xml:space="preserve"> PAGEREF _Toc84496740 \h </w:instrText>
+                  <w:instrText xml:space="preserve"> PAGEREF _Toc85201289 \h </w:instrText>
                 </w:r>
                 <w:r>
                   <w:rPr>
@@ -1138,7 +1086,7 @@
                     <w:noProof/>
                     <w:webHidden/>
                   </w:rPr>
-                  <w:t>11</w:t>
+                  <w:t>10</w:t>
                 </w:r>
                 <w:r>
                   <w:rPr>
@@ -1163,12 +1111,156 @@
                   <w:lang w:val="en-US" w:eastAsia="en-US"/>
                 </w:rPr>
               </w:pPr>
-              <w:hyperlink w:anchor="_Toc84496741" w:history="1">
+              <w:hyperlink w:anchor="_Toc85201290" w:history="1">
                 <w:r>
                   <w:rPr>
                     <w:rStyle w:val="Hyperlink"/>
                     <w:noProof/>
                   </w:rPr>
+                  <w:t>Normaliseren registreren:</w:t>
+                </w:r>
+                <w:r>
+                  <w:rPr>
+                    <w:noProof/>
+                    <w:webHidden/>
+                  </w:rPr>
+                  <w:tab/>
+                </w:r>
+                <w:r>
+                  <w:rPr>
+                    <w:noProof/>
+                    <w:webHidden/>
+                  </w:rPr>
+                  <w:fldChar w:fldCharType="begin"/>
+                </w:r>
+                <w:r>
+                  <w:rPr>
+                    <w:noProof/>
+                    <w:webHidden/>
+                  </w:rPr>
+                  <w:instrText xml:space="preserve"> PAGEREF _Toc85201290 \h </w:instrText>
+                </w:r>
+                <w:r>
+                  <w:rPr>
+                    <w:noProof/>
+                    <w:webHidden/>
+                  </w:rPr>
+                </w:r>
+                <w:r>
+                  <w:rPr>
+                    <w:noProof/>
+                    <w:webHidden/>
+                  </w:rPr>
+                  <w:fldChar w:fldCharType="separate"/>
+                </w:r>
+                <w:r>
+                  <w:rPr>
+                    <w:noProof/>
+                    <w:webHidden/>
+                  </w:rPr>
+                  <w:t>11</w:t>
+                </w:r>
+                <w:r>
+                  <w:rPr>
+                    <w:noProof/>
+                    <w:webHidden/>
+                  </w:rPr>
+                  <w:fldChar w:fldCharType="end"/>
+                </w:r>
+              </w:hyperlink>
+            </w:p>
+            <w:p>
+              <w:pPr>
+                <w:pStyle w:val="TOC2"/>
+                <w:tabs>
+                  <w:tab w:val="right" w:pos="9396"/>
+                </w:tabs>
+                <w:rPr>
+                  <w:rFonts w:asciiTheme="minorHAnsi" w:eastAsiaTheme="minorEastAsia" w:hAnsiTheme="minorHAnsi" w:cstheme="minorBidi"/>
+                  <w:noProof/>
+                  <w:sz w:val="22"/>
+                  <w:szCs w:val="22"/>
+                  <w:lang w:val="en-US" w:eastAsia="en-US"/>
+                </w:rPr>
+              </w:pPr>
+              <w:hyperlink w:anchor="_Toc85201291" w:history="1">
+                <w:r>
+                  <w:rPr>
+                    <w:rStyle w:val="Hyperlink"/>
+                    <w:noProof/>
+                  </w:rPr>
+                  <w:t>Normaliseren voertuiggegevens:</w:t>
+                </w:r>
+                <w:r>
+                  <w:rPr>
+                    <w:noProof/>
+                    <w:webHidden/>
+                  </w:rPr>
+                  <w:tab/>
+                </w:r>
+                <w:r>
+                  <w:rPr>
+                    <w:noProof/>
+                    <w:webHidden/>
+                  </w:rPr>
+                  <w:fldChar w:fldCharType="begin"/>
+                </w:r>
+                <w:r>
+                  <w:rPr>
+                    <w:noProof/>
+                    <w:webHidden/>
+                  </w:rPr>
+                  <w:instrText xml:space="preserve"> PAGEREF _Toc85201291 \h </w:instrText>
+                </w:r>
+                <w:r>
+                  <w:rPr>
+                    <w:noProof/>
+                    <w:webHidden/>
+                  </w:rPr>
+                </w:r>
+                <w:r>
+                  <w:rPr>
+                    <w:noProof/>
+                    <w:webHidden/>
+                  </w:rPr>
+                  <w:fldChar w:fldCharType="separate"/>
+                </w:r>
+                <w:r>
+                  <w:rPr>
+                    <w:noProof/>
+                    <w:webHidden/>
+                  </w:rPr>
+                  <w:t>12</w:t>
+                </w:r>
+                <w:r>
+                  <w:rPr>
+                    <w:noProof/>
+                    <w:webHidden/>
+                  </w:rPr>
+                  <w:fldChar w:fldCharType="end"/>
+                </w:r>
+              </w:hyperlink>
+            </w:p>
+            <w:p>
+              <w:pPr>
+                <w:pStyle w:val="TOC2"/>
+                <w:tabs>
+                  <w:tab w:val="right" w:pos="9396"/>
+                </w:tabs>
+                <w:rPr>
+                  <w:rFonts w:asciiTheme="minorHAnsi" w:eastAsiaTheme="minorEastAsia" w:hAnsiTheme="minorHAnsi" w:cstheme="minorBidi"/>
+                  <w:noProof/>
+                  <w:sz w:val="22"/>
+                  <w:szCs w:val="22"/>
+                  <w:lang w:val="en-US" w:eastAsia="en-US"/>
+                </w:rPr>
+              </w:pPr>
+              <w:hyperlink w:anchor="_Toc85201292" w:history="1">
+                <w:r>
+                  <w:rPr>
+                    <w:rStyle w:val="Hyperlink"/>
+                    <w:noProof/>
+                  </w:rPr>
                   <w:t>Normaliseren factuur:</w:t>
                 </w:r>
                 <w:r>
@@ -1190,7 +1282,7 @@
                     <w:noProof/>
                     <w:webHidden/>
                   </w:rPr>
-                  <w:instrText xml:space="preserve"> PAGEREF _Toc84496741 \h </w:instrText>
+                  <w:instrText xml:space="preserve"> PAGEREF _Toc85201292 \h </w:instrText>
                 </w:r>
                 <w:r>
                   <w:rPr>
@@ -1210,7 +1302,245 @@
                     <w:noProof/>
                     <w:webHidden/>
                   </w:rPr>
-                  <w:t>12</w:t>
+                  <w:t>13</w:t>
+                </w:r>
+                <w:r>
+                  <w:rPr>
+                    <w:noProof/>
+                    <w:webHidden/>
+                  </w:rPr>
+                  <w:fldChar w:fldCharType="end"/>
+                </w:r>
+              </w:hyperlink>
+            </w:p>
+            <w:p>
+              <w:pPr>
+                <w:pStyle w:val="TOC1"/>
+                <w:tabs>
+                  <w:tab w:val="left" w:pos="440"/>
+                  <w:tab w:val="right" w:pos="9396"/>
+                </w:tabs>
+                <w:rPr>
+                  <w:rFonts w:asciiTheme="minorHAnsi" w:eastAsiaTheme="minorEastAsia" w:hAnsiTheme="minorHAnsi" w:cstheme="minorBidi"/>
+                  <w:noProof/>
+                  <w:sz w:val="22"/>
+                  <w:szCs w:val="22"/>
+                  <w:lang w:val="en-US" w:eastAsia="en-US"/>
+                </w:rPr>
+              </w:pPr>
+              <w:hyperlink w:anchor="_Toc85201293" w:history="1">
+                <w:r>
+                  <w:rPr>
+                    <w:rStyle w:val="Hyperlink"/>
+                    <w:b/>
+                    <w:bCs/>
+                    <w:noProof/>
+                  </w:rPr>
+                  <w:t>7.</w:t>
+                </w:r>
+                <w:r>
+                  <w:rPr>
+                    <w:rFonts w:asciiTheme="minorHAnsi" w:eastAsiaTheme="minorEastAsia" w:hAnsiTheme="minorHAnsi" w:cstheme="minorBidi"/>
+                    <w:noProof/>
+                    <w:sz w:val="22"/>
+                    <w:szCs w:val="22"/>
+                    <w:lang w:val="en-US" w:eastAsia="en-US"/>
+                  </w:rPr>
+                  <w:tab/>
+                </w:r>
+                <w:r>
+                  <w:rPr>
+                    <w:rStyle w:val="Hyperlink"/>
+                    <w:b/>
+                    <w:bCs/>
+                    <w:noProof/>
+                  </w:rPr>
+                  <w:t>ERDschema van de CCSB website</w:t>
+                </w:r>
+                <w:r>
+                  <w:rPr>
+                    <w:noProof/>
+                    <w:webHidden/>
+                  </w:rPr>
+                  <w:tab/>
+                </w:r>
+                <w:r>
+                  <w:rPr>
+                    <w:noProof/>
+                    <w:webHidden/>
+                  </w:rPr>
+                  <w:fldChar w:fldCharType="begin"/>
+                </w:r>
+                <w:r>
+                  <w:rPr>
+                    <w:noProof/>
+                    <w:webHidden/>
+                  </w:rPr>
+                  <w:instrText xml:space="preserve"> PAGEREF _Toc85201293 \h </w:instrText>
+                </w:r>
+                <w:r>
+                  <w:rPr>
+                    <w:noProof/>
+                    <w:webHidden/>
+                  </w:rPr>
+                </w:r>
+                <w:r>
+                  <w:rPr>
+                    <w:noProof/>
+                    <w:webHidden/>
+                  </w:rPr>
+                  <w:fldChar w:fldCharType="separate"/>
+                </w:r>
+                <w:r>
+                  <w:rPr>
+                    <w:noProof/>
+                    <w:webHidden/>
+                  </w:rPr>
+                  <w:t>14</w:t>
+                </w:r>
+                <w:r>
+                  <w:rPr>
+                    <w:noProof/>
+                    <w:webHidden/>
+                  </w:rPr>
+                  <w:fldChar w:fldCharType="end"/>
+                </w:r>
+              </w:hyperlink>
+            </w:p>
+            <w:p>
+              <w:pPr>
+                <w:pStyle w:val="TOC2"/>
+                <w:tabs>
+                  <w:tab w:val="right" w:pos="9396"/>
+                </w:tabs>
+                <w:rPr>
+                  <w:rFonts w:asciiTheme="minorHAnsi" w:eastAsiaTheme="minorEastAsia" w:hAnsiTheme="minorHAnsi" w:cstheme="minorBidi"/>
+                  <w:noProof/>
+                  <w:sz w:val="22"/>
+                  <w:szCs w:val="22"/>
+                  <w:lang w:val="en-US" w:eastAsia="en-US"/>
+                </w:rPr>
+              </w:pPr>
+              <w:hyperlink w:anchor="_Toc85201294" w:history="1">
+                <w:r>
+                  <w:rPr>
+                    <w:rStyle w:val="Hyperlink"/>
+                    <w:noProof/>
+                  </w:rPr>
+                  <w:t>Logical ERD:</w:t>
+                </w:r>
+                <w:r>
+                  <w:rPr>
+                    <w:noProof/>
+                    <w:webHidden/>
+                  </w:rPr>
+                  <w:tab/>
+                </w:r>
+                <w:r>
+                  <w:rPr>
+                    <w:noProof/>
+                    <w:webHidden/>
+                  </w:rPr>
+                  <w:fldChar w:fldCharType="begin"/>
+                </w:r>
+                <w:r>
+                  <w:rPr>
+                    <w:noProof/>
+                    <w:webHidden/>
+                  </w:rPr>
+                  <w:instrText xml:space="preserve"> PAGEREF _Toc85201294 \h </w:instrText>
+                </w:r>
+                <w:r>
+                  <w:rPr>
+                    <w:noProof/>
+                    <w:webHidden/>
+                  </w:rPr>
+                </w:r>
+                <w:r>
+                  <w:rPr>
+                    <w:noProof/>
+                    <w:webHidden/>
+                  </w:rPr>
+                  <w:fldChar w:fldCharType="separate"/>
+                </w:r>
+                <w:r>
+                  <w:rPr>
+                    <w:noProof/>
+                    <w:webHidden/>
+                  </w:rPr>
+                  <w:t>14</w:t>
+                </w:r>
+                <w:r>
+                  <w:rPr>
+                    <w:noProof/>
+                    <w:webHidden/>
+                  </w:rPr>
+                  <w:fldChar w:fldCharType="end"/>
+                </w:r>
+              </w:hyperlink>
+            </w:p>
+            <w:p>
+              <w:pPr>
+                <w:pStyle w:val="TOC2"/>
+                <w:tabs>
+                  <w:tab w:val="right" w:pos="9396"/>
+                </w:tabs>
+                <w:rPr>
+                  <w:rFonts w:asciiTheme="minorHAnsi" w:eastAsiaTheme="minorEastAsia" w:hAnsiTheme="minorHAnsi" w:cstheme="minorBidi"/>
+                  <w:noProof/>
+                  <w:sz w:val="22"/>
+                  <w:szCs w:val="22"/>
+                  <w:lang w:val="en-US" w:eastAsia="en-US"/>
+                </w:rPr>
+              </w:pPr>
+              <w:hyperlink w:anchor="_Toc85201295" w:history="1">
+                <w:r>
+                  <w:rPr>
+                    <w:rStyle w:val="Hyperlink"/>
+                    <w:noProof/>
+                  </w:rPr>
+                  <w:t>Rational ERD:</w:t>
+                </w:r>
+                <w:r>
+                  <w:rPr>
+                    <w:noProof/>
+                    <w:webHidden/>
+                  </w:rPr>
+                  <w:tab/>
+                </w:r>
+                <w:r>
+                  <w:rPr>
+                    <w:noProof/>
+                    <w:webHidden/>
+                  </w:rPr>
+                  <w:fldChar w:fldCharType="begin"/>
+                </w:r>
+                <w:r>
+                  <w:rPr>
+                    <w:noProof/>
+                    <w:webHidden/>
+                  </w:rPr>
+                  <w:instrText xml:space="preserve"> PAGEREF _Toc85201295 \h </w:instrText>
+                </w:r>
+                <w:r>
+                  <w:rPr>
+                    <w:noProof/>
+                    <w:webHidden/>
+                  </w:rPr>
+                </w:r>
+                <w:r>
+                  <w:rPr>
+                    <w:noProof/>
+                    <w:webHidden/>
+                  </w:rPr>
+                  <w:fldChar w:fldCharType="separate"/>
+                </w:r>
+                <w:r>
+                  <w:rPr>
+                    <w:noProof/>
+                    <w:webHidden/>
+                  </w:rPr>
+                  <w:t>14</w:t>
                 </w:r>
                 <w:r>
                   <w:rPr>
@@ -1565,39 +1895,6 @@
     </w:p>
     <w:p>
       <w:pPr>
-        <w:tabs>
-          <w:tab w:val="clear" w:pos="567"/>
-          <w:tab w:val="left" w:pos="3233"/>
-        </w:tabs>
-        <w:rPr>
-          <w:lang w:val="en-US"/>
-        </w:rPr>
-      </w:pPr>
-    </w:p>
-    <w:p>
-      <w:pPr>
-        <w:tabs>
-          <w:tab w:val="clear" w:pos="567"/>
-          <w:tab w:val="left" w:pos="3233"/>
-        </w:tabs>
-        <w:rPr>
-          <w:lang w:val="en-US"/>
-        </w:rPr>
-      </w:pPr>
-    </w:p>
-    <w:p>
-      <w:pPr>
-        <w:tabs>
-          <w:tab w:val="clear" w:pos="567"/>
-          <w:tab w:val="left" w:pos="3233"/>
-        </w:tabs>
-        <w:rPr>
-          <w:lang w:val="en-US"/>
-        </w:rPr>
-      </w:pPr>
-    </w:p>
-    <w:p>
-      <w:pPr>
         <w:pStyle w:val="Heading1"/>
         <w:numPr>
           <w:ilvl w:val="0"/>
@@ -1617,7 +1914,7 @@
         </w:rPr>
       </w:pPr>
       <w:bookmarkStart w:id="0" w:name="_Toc83106630"/>
-      <w:bookmarkStart w:id="1" w:name="_Toc84496730"/>
+      <w:bookmarkStart w:id="1" w:name="_Toc85201280"/>
       <w:r>
         <w:rPr>
           <w:b/>
@@ -2004,6 +2301,75 @@
           </w:p>
         </w:tc>
       </w:tr>
+      <w:tr>
+        <w:trPr>
+          <w:trHeight w:val="197"/>
+        </w:trPr>
+        <w:tc>
+          <w:tcPr>
+            <w:tcW w:w="1939" w:type="dxa"/>
+            <w:tcBorders>
+              <w:top w:val="single" w:sz="4" w:space="0" w:color="auto"/>
+              <w:left w:val="single" w:sz="4" w:space="0" w:color="auto"/>
+              <w:bottom w:val="single" w:sz="4" w:space="0" w:color="auto"/>
+              <w:right w:val="single" w:sz="4" w:space="0" w:color="auto"/>
+            </w:tcBorders>
+          </w:tcPr>
+          <w:p>
+            <w:r>
+              <w:t>0.5</w:t>
+            </w:r>
+          </w:p>
+        </w:tc>
+        <w:tc>
+          <w:tcPr>
+            <w:tcW w:w="2062" w:type="dxa"/>
+            <w:tcBorders>
+              <w:top w:val="single" w:sz="4" w:space="0" w:color="auto"/>
+              <w:left w:val="single" w:sz="4" w:space="0" w:color="auto"/>
+              <w:bottom w:val="single" w:sz="4" w:space="0" w:color="auto"/>
+              <w:right w:val="single" w:sz="4" w:space="0" w:color="auto"/>
+            </w:tcBorders>
+          </w:tcPr>
+          <w:p>
+            <w:r>
+              <w:t>15 oktober 2021</w:t>
+            </w:r>
+          </w:p>
+        </w:tc>
+        <w:tc>
+          <w:tcPr>
+            <w:tcW w:w="2074" w:type="dxa"/>
+            <w:tcBorders>
+              <w:top w:val="single" w:sz="4" w:space="0" w:color="auto"/>
+              <w:left w:val="single" w:sz="4" w:space="0" w:color="auto"/>
+              <w:bottom w:val="single" w:sz="4" w:space="0" w:color="auto"/>
+              <w:right w:val="single" w:sz="4" w:space="0" w:color="auto"/>
+            </w:tcBorders>
+          </w:tcPr>
+          <w:p>
+            <w:r>
+              <w:t>Emiel Vreemann</w:t>
+            </w:r>
+          </w:p>
+        </w:tc>
+        <w:tc>
+          <w:tcPr>
+            <w:tcW w:w="3463" w:type="dxa"/>
+            <w:tcBorders>
+              <w:top w:val="single" w:sz="4" w:space="0" w:color="auto"/>
+              <w:left w:val="single" w:sz="4" w:space="0" w:color="auto"/>
+              <w:bottom w:val="single" w:sz="4" w:space="0" w:color="auto"/>
+              <w:right w:val="single" w:sz="4" w:space="0" w:color="auto"/>
+            </w:tcBorders>
+          </w:tcPr>
+          <w:p>
+            <w:r>
+              <w:t>ERDschema</w:t>
+            </w:r>
+          </w:p>
+        </w:tc>
+      </w:tr>
     </w:tbl>
     <w:p>
       <w:pPr>
@@ -2074,7 +2440,7 @@
         <w:lastRenderedPageBreak/>
         <w:t xml:space="preserve"> </w:t>
       </w:r>
-      <w:bookmarkStart w:id="2" w:name="_Toc84496731"/>
+      <w:bookmarkStart w:id="2" w:name="_Toc85201281"/>
       <w:r>
         <w:rPr>
           <w:b/>
@@ -2440,7 +2806,7 @@
           <w:szCs w:val="48"/>
         </w:rPr>
       </w:pPr>
-      <w:bookmarkStart w:id="3" w:name="_Toc84496732"/>
+      <w:bookmarkStart w:id="3" w:name="_Toc85201282"/>
       <w:r>
         <w:rPr>
           <w:b/>
@@ -2537,7 +2903,7 @@
           <w:szCs w:val="48"/>
         </w:rPr>
       </w:pPr>
-      <w:bookmarkStart w:id="4" w:name="_Toc84496733"/>
+      <w:bookmarkStart w:id="4" w:name="_Toc85201283"/>
       <w:r>
         <w:rPr>
           <w:b/>
@@ -2547,41 +2913,28 @@
           <w:szCs w:val="48"/>
         </w:rPr>
         <w:lastRenderedPageBreak/>
-        <w:t>Functionaliteiten in diagrammen</w:t>
+        <w:t>Planning</w:t>
       </w:r>
       <w:bookmarkEnd w:id="4"/>
     </w:p>
     <w:p>
       <w:r>
-        <w:t xml:space="preserve">De gewenste functionaliteiten zijn uitgeschreven in een diagram. </w:t>
-      </w:r>
-    </w:p>
-    <w:p>
-      <w:pPr>
-        <w:pStyle w:val="Heading2"/>
-      </w:pPr>
-      <w:bookmarkStart w:id="5" w:name="_Toc84496734"/>
-      <w:r>
-        <w:t>Diagram afspraak toevoegen</w:t>
-      </w:r>
-      <w:bookmarkEnd w:id="5"/>
-    </w:p>
-    <w:p>
-      <w:r>
-        <w:t xml:space="preserve">Het toevoegen van een afspraak gaat als volgt: </w:t>
-      </w:r>
-    </w:p>
-    <w:p/>
-    <w:p>
-      <w:r>
         <w:rPr>
           <w:noProof/>
         </w:rPr>
         <w:drawing>
-          <wp:inline distT="0" distB="0" distL="0" distR="0" wp14:anchorId="772EAED9" wp14:editId="5241054B">
-            <wp:extent cx="5972810" cy="4746625"/>
-            <wp:effectExtent l="0" t="0" r="8890" b="0"/>
-            <wp:docPr id="2" name="Picture 2" descr="Diagram&#10;&#10;Description automatically generated"/>
+          <wp:anchor distT="0" distB="0" distL="114300" distR="114300" simplePos="0" relativeHeight="251668480" behindDoc="0" locked="0" layoutInCell="1" allowOverlap="1" wp14:anchorId="0C193062" wp14:editId="0AA82340">
+            <wp:simplePos x="0" y="0"/>
+            <wp:positionH relativeFrom="margin">
+              <wp:align>center</wp:align>
+            </wp:positionH>
+            <wp:positionV relativeFrom="paragraph">
+              <wp:posOffset>230082</wp:posOffset>
+            </wp:positionV>
+            <wp:extent cx="7383145" cy="2179320"/>
+            <wp:effectExtent l="0" t="0" r="8255" b="0"/>
+            <wp:wrapSquare wrapText="bothSides"/>
+            <wp:docPr id="11" name="Picture 11" descr="A computer screen capture&#10;&#10;Description automatically generated with low confidence"/>
             <wp:cNvGraphicFramePr>
               <a:graphicFrameLocks xmlns:a="http://schemas.openxmlformats.org/drawingml/2006/main" noChangeAspect="1"/>
             </wp:cNvGraphicFramePr>
@@ -2589,7 +2942,7 @@
               <a:graphicData uri="http://schemas.openxmlformats.org/drawingml/2006/picture">
                 <pic:pic xmlns:pic="http://schemas.openxmlformats.org/drawingml/2006/picture">
                   <pic:nvPicPr>
-                    <pic:cNvPr id="2" name="Picture 2" descr="Diagram&#10;&#10;Description automatically generated"/>
+                    <pic:cNvPr id="3" name="Picture 3" descr="A computer screen capture&#10;&#10;Description automatically generated with low confidence"/>
                     <pic:cNvPicPr>
                       <a:picLocks noChangeAspect="1" noChangeArrowheads="1"/>
                     </pic:cNvPicPr>
@@ -2610,7 +2963,162 @@
                   <pic:spPr bwMode="auto">
                     <a:xfrm>
                       <a:off x="0" y="0"/>
-                      <a:ext cx="5972810" cy="4746625"/>
+                      <a:ext cx="7383145" cy="2179320"/>
+                    </a:xfrm>
+                    <a:prstGeom prst="rect">
+                      <a:avLst/>
+                    </a:prstGeom>
+                    <a:noFill/>
+                    <a:ln>
+                      <a:noFill/>
+                    </a:ln>
+                  </pic:spPr>
+                </pic:pic>
+              </a:graphicData>
+            </a:graphic>
+            <wp14:sizeRelH relativeFrom="margin">
+              <wp14:pctWidth>0</wp14:pctWidth>
+            </wp14:sizeRelH>
+            <wp14:sizeRelV relativeFrom="margin">
+              <wp14:pctHeight>0</wp14:pctHeight>
+            </wp14:sizeRelV>
+          </wp:anchor>
+        </w:drawing>
+      </w:r>
+      <w:r>
+        <w:t xml:space="preserve">De planning over de reeks van het project gaat als volgt: </w:t>
+      </w:r>
+    </w:p>
+    <w:p/>
+    <w:p/>
+    <w:p/>
+    <w:p/>
+    <w:p/>
+    <w:p/>
+    <w:p/>
+    <w:p/>
+    <w:p/>
+    <w:p/>
+    <w:p/>
+    <w:p/>
+    <w:p/>
+    <w:p/>
+    <w:p/>
+    <w:p/>
+    <w:p/>
+    <w:p/>
+    <w:p/>
+    <w:p/>
+    <w:p/>
+    <w:p/>
+    <w:p/>
+    <w:p/>
+    <w:p/>
+    <w:p/>
+    <w:p/>
+    <w:p/>
+    <w:p/>
+    <w:p/>
+    <w:p/>
+    <w:p/>
+    <w:p/>
+    <w:p/>
+    <w:p/>
+    <w:p/>
+    <w:p>
+      <w:pPr>
+        <w:pStyle w:val="Heading1"/>
+        <w:numPr>
+          <w:ilvl w:val="0"/>
+          <w:numId w:val="1"/>
+        </w:numPr>
+        <w:tabs>
+          <w:tab w:val="num" w:pos="360"/>
+        </w:tabs>
+        <w:ind w:left="0" w:firstLine="0"/>
+        <w:jc w:val="center"/>
+        <w:rPr>
+          <w:b/>
+          <w:bCs/>
+          <w:color w:val="auto"/>
+          <w:sz w:val="48"/>
+          <w:szCs w:val="48"/>
+        </w:rPr>
+      </w:pPr>
+      <w:bookmarkStart w:id="5" w:name="_Toc85201284"/>
+      <w:r>
+        <w:rPr>
+          <w:b/>
+          <w:bCs/>
+          <w:color w:val="auto"/>
+          <w:sz w:val="48"/>
+          <w:szCs w:val="48"/>
+        </w:rPr>
+        <w:lastRenderedPageBreak/>
+        <w:t>Functionaliteiten in diagrammen</w:t>
+      </w:r>
+      <w:bookmarkEnd w:id="5"/>
+    </w:p>
+    <w:p>
+      <w:r>
+        <w:t xml:space="preserve">De gewenste functionaliteiten zijn uitgeschreven in een diagram. </w:t>
+      </w:r>
+    </w:p>
+    <w:p>
+      <w:pPr>
+        <w:pStyle w:val="Heading2"/>
+      </w:pPr>
+      <w:bookmarkStart w:id="6" w:name="_Toc85201285"/>
+      <w:r>
+        <w:t>Diagram afspraak toevoegen</w:t>
+      </w:r>
+      <w:bookmarkEnd w:id="6"/>
+    </w:p>
+    <w:p>
+      <w:r>
+        <w:t xml:space="preserve">Het toevoegen van een afspraak gaat als volgt: </w:t>
+      </w:r>
+    </w:p>
+    <w:p/>
+    <w:p>
+      <w:r>
+        <w:rPr>
+          <w:noProof/>
+        </w:rPr>
+        <w:drawing>
+          <wp:inline distT="0" distB="0" distL="0" distR="0" wp14:anchorId="764F4800" wp14:editId="1CAB01EC">
+            <wp:extent cx="3848100" cy="5646420"/>
+            <wp:effectExtent l="0" t="0" r="0" b="0"/>
+            <wp:docPr id="3" name="Picture 3" descr="Diagram&#10;&#10;Description automatically generated"/>
+            <wp:cNvGraphicFramePr>
+              <a:graphicFrameLocks xmlns:a="http://schemas.openxmlformats.org/drawingml/2006/main" noChangeAspect="1"/>
+            </wp:cNvGraphicFramePr>
+            <a:graphic xmlns:a="http://schemas.openxmlformats.org/drawingml/2006/main">
+              <a:graphicData uri="http://schemas.openxmlformats.org/drawingml/2006/picture">
+                <pic:pic xmlns:pic="http://schemas.openxmlformats.org/drawingml/2006/picture">
+                  <pic:nvPicPr>
+                    <pic:cNvPr id="3" name="Picture 3" descr="Diagram&#10;&#10;Description automatically generated"/>
+                    <pic:cNvPicPr>
+                      <a:picLocks noChangeAspect="1" noChangeArrowheads="1"/>
+                    </pic:cNvPicPr>
+                  </pic:nvPicPr>
+                  <pic:blipFill>
+                    <a:blip r:embed="rId10">
+                      <a:extLst>
+                        <a:ext uri="{28A0092B-C50C-407E-A947-70E740481C1C}">
+                          <a14:useLocalDpi xmlns:a14="http://schemas.microsoft.com/office/drawing/2010/main" val="0"/>
+                        </a:ext>
+                      </a:extLst>
+                    </a:blip>
+                    <a:srcRect/>
+                    <a:stretch>
+                      <a:fillRect/>
+                    </a:stretch>
+                  </pic:blipFill>
+                  <pic:spPr bwMode="auto">
+                    <a:xfrm>
+                      <a:off x="0" y="0"/>
+                      <a:ext cx="3848100" cy="5646420"/>
                     </a:xfrm>
                     <a:prstGeom prst="rect">
                       <a:avLst/>
@@ -2636,23 +3144,16 @@
     <w:p/>
     <w:p/>
     <w:p/>
-    <w:p/>
-    <w:p/>
-    <w:p/>
-    <w:p/>
-    <w:p/>
-    <w:p/>
-    <w:p/>
     <w:p>
       <w:pPr>
         <w:pStyle w:val="Heading2"/>
       </w:pPr>
-      <w:bookmarkStart w:id="6" w:name="_Toc84496735"/>
+      <w:bookmarkStart w:id="7" w:name="_Toc85201286"/>
       <w:r>
         <w:lastRenderedPageBreak/>
         <w:t>Diagram afspraak toevoegen</w:t>
       </w:r>
-      <w:bookmarkEnd w:id="6"/>
+      <w:bookmarkEnd w:id="7"/>
     </w:p>
     <w:p>
       <w:r>
@@ -2683,7 +3184,7 @@
                     </pic:cNvPicPr>
                   </pic:nvPicPr>
                   <pic:blipFill>
-                    <a:blip r:embed="rId10">
+                    <a:blip r:embed="rId11">
                       <a:extLst>
                         <a:ext uri="{28A0092B-C50C-407E-A947-70E740481C1C}">
                           <a14:useLocalDpi xmlns:a14="http://schemas.microsoft.com/office/drawing/2010/main" val="0"/>
@@ -2732,7 +3233,7 @@
           <w:szCs w:val="48"/>
         </w:rPr>
       </w:pPr>
-      <w:bookmarkStart w:id="7" w:name="_Toc84496736"/>
+      <w:bookmarkStart w:id="8" w:name="_Toc85201287"/>
       <w:r>
         <w:rPr>
           <w:b/>
@@ -2744,7 +3245,7 @@
         <w:lastRenderedPageBreak/>
         <w:t>Normaliseren</w:t>
       </w:r>
-      <w:bookmarkEnd w:id="7"/>
+      <w:bookmarkEnd w:id="8"/>
       <w:r>
         <w:rPr>
           <w:b/>
@@ -2763,11 +3264,11 @@
           <w:tab w:val="left" w:pos="5364"/>
         </w:tabs>
       </w:pPr>
-      <w:bookmarkStart w:id="8" w:name="_Toc84496737"/>
+      <w:bookmarkStart w:id="9" w:name="_Toc85201288"/>
       <w:r>
         <w:t>Normaliseren inlogpagina:</w:t>
       </w:r>
-      <w:bookmarkEnd w:id="8"/>
+      <w:bookmarkEnd w:id="9"/>
       <w:r>
         <w:t xml:space="preserve"> </w:t>
       </w:r>
@@ -2782,6 +3283,67 @@
       </w:r>
     </w:p>
     <w:p>
+      <w:r>
+        <w:rPr>
+          <w:noProof/>
+        </w:rPr>
+        <w:drawing>
+          <wp:anchor distT="0" distB="0" distL="114300" distR="114300" simplePos="0" relativeHeight="251665408" behindDoc="0" locked="0" layoutInCell="1" allowOverlap="1" wp14:anchorId="40FF582A" wp14:editId="190BFBCF">
+            <wp:simplePos x="0" y="0"/>
+            <wp:positionH relativeFrom="margin">
+              <wp:align>center</wp:align>
+            </wp:positionH>
+            <wp:positionV relativeFrom="paragraph">
+              <wp:posOffset>3805555</wp:posOffset>
+            </wp:positionV>
+            <wp:extent cx="6193727" cy="474769"/>
+            <wp:effectExtent l="0" t="0" r="0" b="1905"/>
+            <wp:wrapSquare wrapText="bothSides"/>
+            <wp:docPr id="5" name="Picture 5"/>
+            <wp:cNvGraphicFramePr>
+              <a:graphicFrameLocks xmlns:a="http://schemas.openxmlformats.org/drawingml/2006/main" noChangeAspect="1"/>
+            </wp:cNvGraphicFramePr>
+            <a:graphic xmlns:a="http://schemas.openxmlformats.org/drawingml/2006/main">
+              <a:graphicData uri="http://schemas.openxmlformats.org/drawingml/2006/picture">
+                <pic:pic xmlns:pic="http://schemas.openxmlformats.org/drawingml/2006/picture">
+                  <pic:nvPicPr>
+                    <pic:cNvPr id="0" name="Picture 3"/>
+                    <pic:cNvPicPr>
+                      <a:picLocks noChangeAspect="1" noChangeArrowheads="1"/>
+                    </pic:cNvPicPr>
+                  </pic:nvPicPr>
+                  <pic:blipFill>
+                    <a:blip r:embed="rId12">
+                      <a:extLst>
+                        <a:ext uri="{28A0092B-C50C-407E-A947-70E740481C1C}">
+                          <a14:useLocalDpi xmlns:a14="http://schemas.microsoft.com/office/drawing/2010/main" val="0"/>
+                        </a:ext>
+                      </a:extLst>
+                    </a:blip>
+                    <a:srcRect/>
+                    <a:stretch>
+                      <a:fillRect/>
+                    </a:stretch>
+                  </pic:blipFill>
+                  <pic:spPr bwMode="auto">
+                    <a:xfrm>
+                      <a:off x="0" y="0"/>
+                      <a:ext cx="6193727" cy="474769"/>
+                    </a:xfrm>
+                    <a:prstGeom prst="rect">
+                      <a:avLst/>
+                    </a:prstGeom>
+                    <a:noFill/>
+                    <a:ln>
+                      <a:noFill/>
+                    </a:ln>
+                  </pic:spPr>
+                </pic:pic>
+              </a:graphicData>
+            </a:graphic>
+          </wp:anchor>
+        </w:drawing>
+      </w:r>
       <w:r>
         <w:rPr>
           <w:noProof/>
@@ -2804,7 +3366,7 @@
                     </pic:cNvPicPr>
                   </pic:nvPicPr>
                   <pic:blipFill>
-                    <a:blip r:embed="rId11">
+                    <a:blip r:embed="rId13">
                       <a:extLst>
                         <a:ext uri="{28A0092B-C50C-407E-A947-70E740481C1C}">
                           <a14:useLocalDpi xmlns:a14="http://schemas.microsoft.com/office/drawing/2010/main" val="0"/>
@@ -2837,24 +3399,157 @@
       </w:r>
     </w:p>
     <w:p/>
-    <w:p>
+    <w:p/>
+    <w:p/>
+    <w:p/>
+    <w:p>
+      <w:pPr>
+        <w:pStyle w:val="Heading1"/>
+      </w:pPr>
+    </w:p>
+    <w:p>
+      <w:pPr>
+        <w:rPr>
+          <w:rFonts w:asciiTheme="majorHAnsi" w:hAnsiTheme="majorHAnsi" w:cstheme="majorHAnsi"/>
+        </w:rPr>
+      </w:pPr>
+    </w:p>
+    <w:p>
+      <w:pPr>
+        <w:rPr>
+          <w:rFonts w:asciiTheme="majorHAnsi" w:hAnsiTheme="majorHAnsi" w:cstheme="majorHAnsi"/>
+        </w:rPr>
+      </w:pPr>
+    </w:p>
+    <w:p>
+      <w:pPr>
+        <w:rPr>
+          <w:rFonts w:asciiTheme="majorHAnsi" w:hAnsiTheme="majorHAnsi" w:cstheme="majorHAnsi"/>
+        </w:rPr>
+      </w:pPr>
+    </w:p>
+    <w:p>
+      <w:pPr>
+        <w:rPr>
+          <w:rFonts w:asciiTheme="majorHAnsi" w:hAnsiTheme="majorHAnsi" w:cstheme="majorHAnsi"/>
+        </w:rPr>
+      </w:pPr>
+    </w:p>
+    <w:p>
+      <w:pPr>
+        <w:rPr>
+          <w:rFonts w:asciiTheme="majorHAnsi" w:hAnsiTheme="majorHAnsi" w:cstheme="majorHAnsi"/>
+        </w:rPr>
+      </w:pPr>
+    </w:p>
+    <w:p>
+      <w:pPr>
+        <w:rPr>
+          <w:rFonts w:asciiTheme="majorHAnsi" w:hAnsiTheme="majorHAnsi" w:cstheme="majorHAnsi"/>
+        </w:rPr>
+      </w:pPr>
+    </w:p>
+    <w:p>
+      <w:pPr>
+        <w:rPr>
+          <w:rFonts w:asciiTheme="majorHAnsi" w:hAnsiTheme="majorHAnsi" w:cstheme="majorHAnsi"/>
+        </w:rPr>
+      </w:pPr>
+    </w:p>
+    <w:p>
+      <w:pPr>
+        <w:rPr>
+          <w:rFonts w:asciiTheme="majorHAnsi" w:hAnsiTheme="majorHAnsi" w:cstheme="majorHAnsi"/>
+        </w:rPr>
+      </w:pPr>
+    </w:p>
+    <w:p>
+      <w:pPr>
+        <w:rPr>
+          <w:rFonts w:asciiTheme="majorHAnsi" w:hAnsiTheme="majorHAnsi" w:cstheme="majorHAnsi"/>
+        </w:rPr>
+      </w:pPr>
+    </w:p>
+    <w:p>
+      <w:pPr>
+        <w:rPr>
+          <w:rFonts w:asciiTheme="majorHAnsi" w:hAnsiTheme="majorHAnsi" w:cstheme="majorHAnsi"/>
+        </w:rPr>
+      </w:pPr>
+    </w:p>
+    <w:p>
+      <w:pPr>
+        <w:rPr>
+          <w:rFonts w:asciiTheme="majorHAnsi" w:hAnsiTheme="majorHAnsi" w:cstheme="majorHAnsi"/>
+        </w:rPr>
+      </w:pPr>
+    </w:p>
+    <w:p>
+      <w:pPr>
+        <w:rPr>
+          <w:rFonts w:asciiTheme="majorHAnsi" w:hAnsiTheme="majorHAnsi" w:cstheme="majorHAnsi"/>
+        </w:rPr>
+      </w:pPr>
+    </w:p>
+    <w:p>
+      <w:pPr>
+        <w:pStyle w:val="Heading2"/>
+      </w:pPr>
+      <w:bookmarkStart w:id="10" w:name="_Toc85201289"/>
+      <w:r>
+        <w:lastRenderedPageBreak/>
+        <w:t xml:space="preserve">Normaliseren </w:t>
+      </w:r>
+      <w:r>
+        <w:t>a</w:t>
+      </w:r>
+      <w:r>
+        <w:t>genda</w:t>
+      </w:r>
+      <w:r>
+        <w:t>:</w:t>
+      </w:r>
+      <w:bookmarkEnd w:id="10"/>
+      <w:r>
+        <w:t xml:space="preserve"> </w:t>
+      </w:r>
+    </w:p>
+    <w:p>
+      <w:pPr>
+        <w:rPr>
+          <w:rFonts w:asciiTheme="majorHAnsi" w:hAnsiTheme="majorHAnsi" w:cstheme="majorHAnsi"/>
+        </w:rPr>
+      </w:pPr>
+      <w:r>
+        <w:rPr>
+          <w:rFonts w:asciiTheme="majorHAnsi" w:hAnsiTheme="majorHAnsi" w:cstheme="majorHAnsi"/>
+        </w:rPr>
+        <w:t xml:space="preserve">Klanten moeten hun afspraken plannen. Dit ziet er als volgt uit: </w:t>
+      </w:r>
+    </w:p>
+    <w:p>
+      <w:pPr>
+        <w:rPr>
+          <w:rFonts w:asciiTheme="majorHAnsi" w:hAnsiTheme="majorHAnsi" w:cstheme="majorHAnsi"/>
+        </w:rPr>
+      </w:pPr>
       <w:r>
         <w:rPr>
           <w:noProof/>
         </w:rPr>
         <w:drawing>
-          <wp:anchor distT="0" distB="0" distL="114300" distR="114300" simplePos="0" relativeHeight="251660288" behindDoc="0" locked="0" layoutInCell="1" allowOverlap="1" wp14:anchorId="25D1506C" wp14:editId="7DC1F199">
+          <wp:anchor distT="0" distB="0" distL="114300" distR="114300" simplePos="0" relativeHeight="251666432" behindDoc="0" locked="0" layoutInCell="1" allowOverlap="1" wp14:anchorId="063A5670" wp14:editId="37E0FF0F">
             <wp:simplePos x="0" y="0"/>
             <wp:positionH relativeFrom="margin">
               <wp:align>center</wp:align>
             </wp:positionH>
             <wp:positionV relativeFrom="paragraph">
-              <wp:posOffset>248920</wp:posOffset>
+              <wp:posOffset>3695700</wp:posOffset>
             </wp:positionV>
-            <wp:extent cx="6716942" cy="647700"/>
-            <wp:effectExtent l="0" t="0" r="8255" b="0"/>
+            <wp:extent cx="6586855" cy="1692910"/>
+            <wp:effectExtent l="0" t="0" r="4445" b="2540"/>
             <wp:wrapSquare wrapText="bothSides"/>
-            <wp:docPr id="12" name="Picture 12"/>
+            <wp:docPr id="8" name="Picture 8" descr="Graphical user interface, application&#10;&#10;Description automatically generated with medium confidence"/>
             <wp:cNvGraphicFramePr>
               <a:graphicFrameLocks xmlns:a="http://schemas.openxmlformats.org/drawingml/2006/main" noChangeAspect="1"/>
             </wp:cNvGraphicFramePr>
@@ -2862,13 +3557,13 @@
               <a:graphicData uri="http://schemas.openxmlformats.org/drawingml/2006/picture">
                 <pic:pic xmlns:pic="http://schemas.openxmlformats.org/drawingml/2006/picture">
                   <pic:nvPicPr>
-                    <pic:cNvPr id="0" name="Picture 1"/>
+                    <pic:cNvPr id="8" name="Picture 8" descr="Graphical user interface, application&#10;&#10;Description automatically generated with medium confidence"/>
                     <pic:cNvPicPr>
                       <a:picLocks noChangeAspect="1" noChangeArrowheads="1"/>
                     </pic:cNvPicPr>
                   </pic:nvPicPr>
                   <pic:blipFill>
-                    <a:blip r:embed="rId12">
+                    <a:blip r:embed="rId14">
                       <a:extLst>
                         <a:ext uri="{28A0092B-C50C-407E-A947-70E740481C1C}">
                           <a14:useLocalDpi xmlns:a14="http://schemas.microsoft.com/office/drawing/2010/main" val="0"/>
@@ -2883,7 +3578,7 @@
                   <pic:spPr bwMode="auto">
                     <a:xfrm>
                       <a:off x="0" y="0"/>
-                      <a:ext cx="6716942" cy="647700"/>
+                      <a:ext cx="6586855" cy="1692910"/>
                     </a:xfrm>
                     <a:prstGeom prst="rect">
                       <a:avLst/>
@@ -2896,143 +3591,15 @@
                 </pic:pic>
               </a:graphicData>
             </a:graphic>
+            <wp14:sizeRelH relativeFrom="margin">
+              <wp14:pctWidth>0</wp14:pctWidth>
+            </wp14:sizeRelH>
+            <wp14:sizeRelV relativeFrom="margin">
+              <wp14:pctHeight>0</wp14:pctHeight>
+            </wp14:sizeRelV>
           </wp:anchor>
         </w:drawing>
       </w:r>
-    </w:p>
-    <w:p/>
-    <w:p/>
-    <w:p>
-      <w:pPr>
-        <w:pStyle w:val="Heading1"/>
-      </w:pPr>
-    </w:p>
-    <w:p>
-      <w:pPr>
-        <w:rPr>
-          <w:rFonts w:asciiTheme="majorHAnsi" w:hAnsiTheme="majorHAnsi" w:cstheme="majorHAnsi"/>
-        </w:rPr>
-      </w:pPr>
-    </w:p>
-    <w:p>
-      <w:pPr>
-        <w:rPr>
-          <w:rFonts w:asciiTheme="majorHAnsi" w:hAnsiTheme="majorHAnsi" w:cstheme="majorHAnsi"/>
-        </w:rPr>
-      </w:pPr>
-    </w:p>
-    <w:p>
-      <w:pPr>
-        <w:rPr>
-          <w:rFonts w:asciiTheme="majorHAnsi" w:hAnsiTheme="majorHAnsi" w:cstheme="majorHAnsi"/>
-        </w:rPr>
-      </w:pPr>
-    </w:p>
-    <w:p>
-      <w:pPr>
-        <w:rPr>
-          <w:rFonts w:asciiTheme="majorHAnsi" w:hAnsiTheme="majorHAnsi" w:cstheme="majorHAnsi"/>
-        </w:rPr>
-      </w:pPr>
-    </w:p>
-    <w:p>
-      <w:pPr>
-        <w:rPr>
-          <w:rFonts w:asciiTheme="majorHAnsi" w:hAnsiTheme="majorHAnsi" w:cstheme="majorHAnsi"/>
-        </w:rPr>
-      </w:pPr>
-    </w:p>
-    <w:p>
-      <w:pPr>
-        <w:rPr>
-          <w:rFonts w:asciiTheme="majorHAnsi" w:hAnsiTheme="majorHAnsi" w:cstheme="majorHAnsi"/>
-        </w:rPr>
-      </w:pPr>
-    </w:p>
-    <w:p>
-      <w:pPr>
-        <w:rPr>
-          <w:rFonts w:asciiTheme="majorHAnsi" w:hAnsiTheme="majorHAnsi" w:cstheme="majorHAnsi"/>
-        </w:rPr>
-      </w:pPr>
-    </w:p>
-    <w:p>
-      <w:pPr>
-        <w:rPr>
-          <w:rFonts w:asciiTheme="majorHAnsi" w:hAnsiTheme="majorHAnsi" w:cstheme="majorHAnsi"/>
-        </w:rPr>
-      </w:pPr>
-    </w:p>
-    <w:p>
-      <w:pPr>
-        <w:rPr>
-          <w:rFonts w:asciiTheme="majorHAnsi" w:hAnsiTheme="majorHAnsi" w:cstheme="majorHAnsi"/>
-        </w:rPr>
-      </w:pPr>
-    </w:p>
-    <w:p>
-      <w:pPr>
-        <w:rPr>
-          <w:rFonts w:asciiTheme="majorHAnsi" w:hAnsiTheme="majorHAnsi" w:cstheme="majorHAnsi"/>
-        </w:rPr>
-      </w:pPr>
-    </w:p>
-    <w:p>
-      <w:pPr>
-        <w:rPr>
-          <w:rFonts w:asciiTheme="majorHAnsi" w:hAnsiTheme="majorHAnsi" w:cstheme="majorHAnsi"/>
-        </w:rPr>
-      </w:pPr>
-    </w:p>
-    <w:p>
-      <w:pPr>
-        <w:rPr>
-          <w:rFonts w:asciiTheme="majorHAnsi" w:hAnsiTheme="majorHAnsi" w:cstheme="majorHAnsi"/>
-        </w:rPr>
-      </w:pPr>
-    </w:p>
-    <w:p>
-      <w:pPr>
-        <w:pStyle w:val="Heading2"/>
-      </w:pPr>
-      <w:bookmarkStart w:id="9" w:name="_Toc84496738"/>
-      <w:r>
-        <w:lastRenderedPageBreak/>
-        <w:t xml:space="preserve">Normaliseren </w:t>
-      </w:r>
-      <w:r>
-        <w:t>a</w:t>
-      </w:r>
-      <w:r>
-        <w:t>genda</w:t>
-      </w:r>
-      <w:r>
-        <w:t>:</w:t>
-      </w:r>
-      <w:bookmarkEnd w:id="9"/>
-      <w:r>
-        <w:t xml:space="preserve"> </w:t>
-      </w:r>
-    </w:p>
-    <w:p>
-      <w:pPr>
-        <w:rPr>
-          <w:rFonts w:asciiTheme="majorHAnsi" w:hAnsiTheme="majorHAnsi" w:cstheme="majorHAnsi"/>
-        </w:rPr>
-      </w:pPr>
-      <w:r>
-        <w:rPr>
-          <w:rFonts w:asciiTheme="majorHAnsi" w:hAnsiTheme="majorHAnsi" w:cstheme="majorHAnsi"/>
-        </w:rPr>
-        <w:t xml:space="preserve">Klanten moeten hun afspraken plannen. Dit ziet er als volgt uit: </w:t>
-      </w:r>
-    </w:p>
-    <w:p>
-      <w:pPr>
-        <w:rPr>
-          <w:rFonts w:asciiTheme="majorHAnsi" w:hAnsiTheme="majorHAnsi" w:cstheme="majorHAnsi"/>
-        </w:rPr>
-      </w:pPr>
       <w:r>
         <w:rPr>
           <w:noProof/>
@@ -3055,7 +3622,7 @@
                     </pic:cNvPicPr>
                   </pic:nvPicPr>
                   <pic:blipFill>
-                    <a:blip r:embed="rId13">
+                    <a:blip r:embed="rId15">
                       <a:extLst>
                         <a:ext uri="{28A0092B-C50C-407E-A947-70E740481C1C}">
                           <a14:useLocalDpi xmlns:a14="http://schemas.microsoft.com/office/drawing/2010/main" val="0"/>
@@ -3093,67 +3660,6 @@
           <w:rFonts w:asciiTheme="majorHAnsi" w:hAnsiTheme="majorHAnsi" w:cstheme="majorHAnsi"/>
         </w:rPr>
       </w:pPr>
-      <w:r>
-        <w:rPr>
-          <w:noProof/>
-        </w:rPr>
-        <w:drawing>
-          <wp:anchor distT="0" distB="0" distL="114300" distR="114300" simplePos="0" relativeHeight="251661312" behindDoc="0" locked="0" layoutInCell="1" allowOverlap="1" wp14:anchorId="1E968B5E" wp14:editId="5E3DFDB5">
-            <wp:simplePos x="0" y="0"/>
-            <wp:positionH relativeFrom="margin">
-              <wp:align>center</wp:align>
-            </wp:positionH>
-            <wp:positionV relativeFrom="paragraph">
-              <wp:posOffset>257810</wp:posOffset>
-            </wp:positionV>
-            <wp:extent cx="6651538" cy="1493520"/>
-            <wp:effectExtent l="0" t="0" r="0" b="0"/>
-            <wp:wrapSquare wrapText="bothSides"/>
-            <wp:docPr id="15" name="Picture 15" descr="A picture containing chart&#10;&#10;Description automatically generated"/>
-            <wp:cNvGraphicFramePr>
-              <a:graphicFrameLocks xmlns:a="http://schemas.openxmlformats.org/drawingml/2006/main" noChangeAspect="1"/>
-            </wp:cNvGraphicFramePr>
-            <a:graphic xmlns:a="http://schemas.openxmlformats.org/drawingml/2006/main">
-              <a:graphicData uri="http://schemas.openxmlformats.org/drawingml/2006/picture">
-                <pic:pic xmlns:pic="http://schemas.openxmlformats.org/drawingml/2006/picture">
-                  <pic:nvPicPr>
-                    <pic:cNvPr id="15" name="Picture 15" descr="A picture containing chart&#10;&#10;Description automatically generated"/>
-                    <pic:cNvPicPr>
-                      <a:picLocks noChangeAspect="1" noChangeArrowheads="1"/>
-                    </pic:cNvPicPr>
-                  </pic:nvPicPr>
-                  <pic:blipFill>
-                    <a:blip r:embed="rId14" cstate="print">
-                      <a:extLst>
-                        <a:ext uri="{28A0092B-C50C-407E-A947-70E740481C1C}">
-                          <a14:useLocalDpi xmlns:a14="http://schemas.microsoft.com/office/drawing/2010/main" val="0"/>
-                        </a:ext>
-                      </a:extLst>
-                    </a:blip>
-                    <a:srcRect/>
-                    <a:stretch>
-                      <a:fillRect/>
-                    </a:stretch>
-                  </pic:blipFill>
-                  <pic:spPr bwMode="auto">
-                    <a:xfrm>
-                      <a:off x="0" y="0"/>
-                      <a:ext cx="6651538" cy="1493520"/>
-                    </a:xfrm>
-                    <a:prstGeom prst="rect">
-                      <a:avLst/>
-                    </a:prstGeom>
-                    <a:noFill/>
-                    <a:ln>
-                      <a:noFill/>
-                    </a:ln>
-                  </pic:spPr>
-                </pic:pic>
-              </a:graphicData>
-            </a:graphic>
-          </wp:anchor>
-        </w:drawing>
-      </w:r>
     </w:p>
     <w:p>
       <w:pPr>
@@ -3264,7 +3770,7 @@
       <w:pPr>
         <w:pStyle w:val="Heading2"/>
       </w:pPr>
-      <w:bookmarkStart w:id="10" w:name="_Toc84496739"/>
+      <w:bookmarkStart w:id="11" w:name="_Toc85201290"/>
       <w:r>
         <w:lastRenderedPageBreak/>
         <w:t xml:space="preserve">Normaliseren </w:t>
@@ -3275,7 +3781,7 @@
       <w:r>
         <w:t>egistreren:</w:t>
       </w:r>
-      <w:bookmarkEnd w:id="10"/>
+      <w:bookmarkEnd w:id="11"/>
       <w:r>
         <w:t xml:space="preserve"> </w:t>
       </w:r>
@@ -3292,7 +3798,7 @@
           <w:noProof/>
         </w:rPr>
         <w:drawing>
-          <wp:inline distT="0" distB="0" distL="0" distR="0" wp14:anchorId="54A54000" wp14:editId="35C109AA">
+          <wp:inline distT="0" distB="0" distL="0" distR="0" wp14:anchorId="54A54000" wp14:editId="718C3F11">
             <wp:extent cx="6086475" cy="3756324"/>
             <wp:effectExtent l="0" t="0" r="0" b="0"/>
             <wp:docPr id="19" name="Picture 19" descr="Table&#10;&#10;Description automatically generated"/>
@@ -3309,7 +3815,7 @@
                     </pic:cNvPicPr>
                   </pic:nvPicPr>
                   <pic:blipFill>
-                    <a:blip r:embed="rId15">
+                    <a:blip r:embed="rId16">
                       <a:extLst>
                         <a:ext uri="{28A0092B-C50C-407E-A947-70E740481C1C}">
                           <a14:useLocalDpi xmlns:a14="http://schemas.microsoft.com/office/drawing/2010/main" val="0"/>
@@ -3347,25 +3853,18 @@
           <w:rFonts w:asciiTheme="majorHAnsi" w:hAnsiTheme="majorHAnsi" w:cstheme="majorHAnsi"/>
         </w:rPr>
       </w:pPr>
-    </w:p>
-    <w:p>
-      <w:pPr>
-        <w:rPr>
-          <w:rFonts w:asciiTheme="majorHAnsi" w:hAnsiTheme="majorHAnsi" w:cstheme="majorHAnsi"/>
-        </w:rPr>
-      </w:pPr>
       <w:r>
         <w:rPr>
           <w:noProof/>
         </w:rPr>
         <w:drawing>
-          <wp:anchor distT="0" distB="0" distL="114300" distR="114300" simplePos="0" relativeHeight="251662336" behindDoc="0" locked="0" layoutInCell="1" allowOverlap="1" wp14:anchorId="60FB3081" wp14:editId="650D8B2C">
+          <wp:anchor distT="0" distB="0" distL="114300" distR="114300" simplePos="0" relativeHeight="251662336" behindDoc="0" locked="0" layoutInCell="1" allowOverlap="1" wp14:anchorId="60FB3081" wp14:editId="230EA1CC">
             <wp:simplePos x="0" y="0"/>
             <wp:positionH relativeFrom="margin">
               <wp:align>center</wp:align>
             </wp:positionH>
             <wp:positionV relativeFrom="paragraph">
-              <wp:posOffset>153740</wp:posOffset>
+              <wp:posOffset>147743</wp:posOffset>
             </wp:positionV>
             <wp:extent cx="6370742" cy="1057275"/>
             <wp:effectExtent l="0" t="0" r="0" b="0"/>
@@ -3384,7 +3883,7 @@
                     </pic:cNvPicPr>
                   </pic:nvPicPr>
                   <pic:blipFill>
-                    <a:blip r:embed="rId16">
+                    <a:blip r:embed="rId17">
                       <a:extLst>
                         <a:ext uri="{28A0092B-C50C-407E-A947-70E740481C1C}">
                           <a14:useLocalDpi xmlns:a14="http://schemas.microsoft.com/office/drawing/2010/main" val="0"/>
@@ -3451,6 +3950,13 @@
         </w:rPr>
       </w:pPr>
     </w:p>
+    <w:p>
+      <w:pPr>
+        <w:rPr>
+          <w:rFonts w:asciiTheme="majorHAnsi" w:hAnsiTheme="majorHAnsi" w:cstheme="majorHAnsi"/>
+        </w:rPr>
+      </w:pPr>
+    </w:p>
     <w:p/>
     <w:p/>
     <w:p/>
@@ -3466,12 +3972,12 @@
       <w:pPr>
         <w:pStyle w:val="Heading2"/>
       </w:pPr>
-      <w:bookmarkStart w:id="11" w:name="_Toc84496740"/>
+      <w:bookmarkStart w:id="12" w:name="_Toc85201291"/>
       <w:r>
         <w:lastRenderedPageBreak/>
         <w:t>Normaliseren voertuiggegevens:</w:t>
       </w:r>
-      <w:bookmarkEnd w:id="11"/>
+      <w:bookmarkEnd w:id="12"/>
       <w:r>
         <w:t xml:space="preserve"> </w:t>
       </w:r>
@@ -3512,7 +4018,7 @@
                     </pic:cNvPicPr>
                   </pic:nvPicPr>
                   <pic:blipFill>
-                    <a:blip r:embed="rId17" cstate="print">
+                    <a:blip r:embed="rId18" cstate="print">
                       <a:extLst>
                         <a:ext uri="{28A0092B-C50C-407E-A947-70E740481C1C}">
                           <a14:useLocalDpi xmlns:a14="http://schemas.microsoft.com/office/drawing/2010/main" val="0"/>
@@ -3565,7 +4071,7 @@
                     </pic:cNvPicPr>
                   </pic:nvPicPr>
                   <pic:blipFill>
-                    <a:blip r:embed="rId18">
+                    <a:blip r:embed="rId19">
                       <a:extLst>
                         <a:ext uri="{28A0092B-C50C-407E-A947-70E740481C1C}">
                           <a14:useLocalDpi xmlns:a14="http://schemas.microsoft.com/office/drawing/2010/main" val="0"/>
@@ -3793,12 +4299,12 @@
       <w:pPr>
         <w:pStyle w:val="Heading2"/>
       </w:pPr>
-      <w:bookmarkStart w:id="12" w:name="_Toc84496741"/>
+      <w:bookmarkStart w:id="13" w:name="_Toc85201292"/>
       <w:r>
         <w:lastRenderedPageBreak/>
         <w:t>Normaliseren factuur:</w:t>
       </w:r>
-      <w:bookmarkEnd w:id="12"/>
+      <w:bookmarkEnd w:id="13"/>
       <w:r>
         <w:t xml:space="preserve">  </w:t>
       </w:r>
@@ -3842,7 +4348,7 @@
                     </pic:cNvPicPr>
                   </pic:nvPicPr>
                   <pic:blipFill>
-                    <a:blip r:embed="rId19">
+                    <a:blip r:embed="rId20">
                       <a:extLst>
                         <a:ext uri="{28A0092B-C50C-407E-A947-70E740481C1C}">
                           <a14:useLocalDpi xmlns:a14="http://schemas.microsoft.com/office/drawing/2010/main" val="0"/>
@@ -3895,7 +4401,7 @@
                     </pic:cNvPicPr>
                   </pic:nvPicPr>
                   <pic:blipFill>
-                    <a:blip r:embed="rId20">
+                    <a:blip r:embed="rId21">
                       <a:extLst>
                         <a:ext uri="{28A0092B-C50C-407E-A947-70E740481C1C}">
                           <a14:useLocalDpi xmlns:a14="http://schemas.microsoft.com/office/drawing/2010/main" val="0"/>
@@ -3926,20 +4432,190 @@
           </wp:inline>
         </w:drawing>
       </w:r>
-    </w:p>
-    <w:p>
-      <w:pPr>
-        <w:keepLines w:val="0"/>
-        <w:tabs>
-          <w:tab w:val="clear" w:pos="567"/>
-        </w:tabs>
-        <w:suppressAutoHyphens w:val="0"/>
-        <w:spacing w:after="160" w:line="259" w:lineRule="auto"/>
-      </w:pPr>
+      <w:r>
+        <w:t>’</w:t>
+      </w:r>
+    </w:p>
+    <w:p/>
+    <w:p/>
+    <w:p/>
+    <w:p/>
+    <w:p>
+      <w:pPr>
+        <w:pStyle w:val="Heading1"/>
+        <w:numPr>
+          <w:ilvl w:val="0"/>
+          <w:numId w:val="1"/>
+        </w:numPr>
+        <w:ind w:left="0" w:firstLine="0"/>
+        <w:jc w:val="center"/>
+        <w:rPr>
+          <w:b/>
+          <w:bCs/>
+          <w:color w:val="auto"/>
+          <w:sz w:val="48"/>
+          <w:szCs w:val="48"/>
+        </w:rPr>
+      </w:pPr>
+      <w:bookmarkStart w:id="14" w:name="_Toc85201293"/>
+      <w:r>
+        <w:rPr>
+          <w:b/>
+          <w:bCs/>
+          <w:color w:val="auto"/>
+          <w:sz w:val="48"/>
+          <w:szCs w:val="48"/>
+        </w:rPr>
+        <w:lastRenderedPageBreak/>
+        <w:t>ERDschema van de CCSB website</w:t>
+      </w:r>
+      <w:bookmarkEnd w:id="14"/>
+    </w:p>
+    <w:p>
+      <w:pPr>
+        <w:pStyle w:val="Heading2"/>
+      </w:pPr>
+      <w:bookmarkStart w:id="15" w:name="_Toc85201294"/>
+      <w:r>
+        <w:t>Logical ERD:</w:t>
+      </w:r>
+      <w:bookmarkEnd w:id="15"/>
+      <w:r>
+        <w:t xml:space="preserve"> </w:t>
+      </w:r>
+    </w:p>
+    <w:p>
+      <w:r>
+        <w:rPr>
+          <w:noProof/>
+        </w:rPr>
+        <w:drawing>
+          <wp:inline distT="0" distB="0" distL="0" distR="0" wp14:anchorId="201A2AF3" wp14:editId="01D4C735">
+            <wp:extent cx="4868333" cy="3140660"/>
+            <wp:effectExtent l="0" t="0" r="8890" b="3175"/>
+            <wp:docPr id="10" name="Picture 10" descr="Diagram&#10;&#10;Description automatically generated"/>
+            <wp:cNvGraphicFramePr>
+              <a:graphicFrameLocks xmlns:a="http://schemas.openxmlformats.org/drawingml/2006/main" noChangeAspect="1"/>
+            </wp:cNvGraphicFramePr>
+            <a:graphic xmlns:a="http://schemas.openxmlformats.org/drawingml/2006/main">
+              <a:graphicData uri="http://schemas.openxmlformats.org/drawingml/2006/picture">
+                <pic:pic xmlns:pic="http://schemas.openxmlformats.org/drawingml/2006/picture">
+                  <pic:nvPicPr>
+                    <pic:cNvPr id="10" name="Picture 10" descr="Diagram&#10;&#10;Description automatically generated"/>
+                    <pic:cNvPicPr>
+                      <a:picLocks noChangeAspect="1" noChangeArrowheads="1"/>
+                    </pic:cNvPicPr>
+                  </pic:nvPicPr>
+                  <pic:blipFill>
+                    <a:blip r:embed="rId22">
+                      <a:extLst>
+                        <a:ext uri="{28A0092B-C50C-407E-A947-70E740481C1C}">
+                          <a14:useLocalDpi xmlns:a14="http://schemas.microsoft.com/office/drawing/2010/main" val="0"/>
+                        </a:ext>
+                      </a:extLst>
+                    </a:blip>
+                    <a:srcRect/>
+                    <a:stretch>
+                      <a:fillRect/>
+                    </a:stretch>
+                  </pic:blipFill>
+                  <pic:spPr bwMode="auto">
+                    <a:xfrm>
+                      <a:off x="0" y="0"/>
+                      <a:ext cx="4878879" cy="3147463"/>
+                    </a:xfrm>
+                    <a:prstGeom prst="rect">
+                      <a:avLst/>
+                    </a:prstGeom>
+                    <a:noFill/>
+                    <a:ln>
+                      <a:noFill/>
+                    </a:ln>
+                  </pic:spPr>
+                </pic:pic>
+              </a:graphicData>
+            </a:graphic>
+          </wp:inline>
+        </w:drawing>
+      </w:r>
+    </w:p>
+    <w:p>
+      <w:pPr>
+        <w:pStyle w:val="Heading2"/>
+      </w:pPr>
+      <w:bookmarkStart w:id="16" w:name="_Toc85201295"/>
+      <w:r>
+        <w:t>R</w:t>
+      </w:r>
+      <w:r>
+        <w:t xml:space="preserve">ational </w:t>
+      </w:r>
+      <w:r>
+        <w:t>ERD:</w:t>
+      </w:r>
+      <w:bookmarkEnd w:id="16"/>
+      <w:r>
+        <w:t xml:space="preserve"> </w:t>
+      </w:r>
+    </w:p>
+    <w:p>
+      <w:r>
+        <w:rPr>
+          <w:noProof/>
+        </w:rPr>
+        <w:drawing>
+          <wp:inline distT="0" distB="0" distL="0" distR="0" wp14:anchorId="3EEF96C0" wp14:editId="718EFFF9">
+            <wp:extent cx="5079997" cy="3666066"/>
+            <wp:effectExtent l="0" t="0" r="6985" b="0"/>
+            <wp:docPr id="9" name="Picture 9" descr="Diagram&#10;&#10;Description automatically generated"/>
+            <wp:cNvGraphicFramePr>
+              <a:graphicFrameLocks xmlns:a="http://schemas.openxmlformats.org/drawingml/2006/main" noChangeAspect="1"/>
+            </wp:cNvGraphicFramePr>
+            <a:graphic xmlns:a="http://schemas.openxmlformats.org/drawingml/2006/main">
+              <a:graphicData uri="http://schemas.openxmlformats.org/drawingml/2006/picture">
+                <pic:pic xmlns:pic="http://schemas.openxmlformats.org/drawingml/2006/picture">
+                  <pic:nvPicPr>
+                    <pic:cNvPr id="9" name="Picture 9" descr="Diagram&#10;&#10;Description automatically generated"/>
+                    <pic:cNvPicPr>
+                      <a:picLocks noChangeAspect="1" noChangeArrowheads="1"/>
+                    </pic:cNvPicPr>
+                  </pic:nvPicPr>
+                  <pic:blipFill>
+                    <a:blip r:embed="rId23">
+                      <a:extLst>
+                        <a:ext uri="{28A0092B-C50C-407E-A947-70E740481C1C}">
+                          <a14:useLocalDpi xmlns:a14="http://schemas.microsoft.com/office/drawing/2010/main" val="0"/>
+                        </a:ext>
+                      </a:extLst>
+                    </a:blip>
+                    <a:srcRect/>
+                    <a:stretch>
+                      <a:fillRect/>
+                    </a:stretch>
+                  </pic:blipFill>
+                  <pic:spPr bwMode="auto">
+                    <a:xfrm>
+                      <a:off x="0" y="0"/>
+                      <a:ext cx="5079997" cy="3666066"/>
+                    </a:xfrm>
+                    <a:prstGeom prst="rect">
+                      <a:avLst/>
+                    </a:prstGeom>
+                    <a:noFill/>
+                    <a:ln>
+                      <a:noFill/>
+                    </a:ln>
+                  </pic:spPr>
+                </pic:pic>
+              </a:graphicData>
+            </a:graphic>
+          </wp:inline>
+        </w:drawing>
+      </w:r>
     </w:p>
     <w:sectPr>
-      <w:headerReference w:type="default" r:id="rId21"/>
-      <w:footerReference w:type="default" r:id="rId22"/>
+      <w:headerReference w:type="default" r:id="rId24"/>
+      <w:footerReference w:type="default" r:id="rId25"/>
       <w:pgSz w:w="12240" w:h="15840"/>
       <w:pgMar w:top="1417" w:right="1417" w:bottom="1417" w:left="1417" w:header="720" w:footer="720" w:gutter="0"/>
       <w:cols w:space="720"/>

</xml_diff>